<commit_message>
Removed typo and improved updated resume to download
</commit_message>
<xml_diff>
--- a/assets/pradeep_panja.docx
+++ b/assets/pradeep_panja.docx
@@ -109,17 +109,64 @@
           <w:szCs w:val="24"/>
         </w:rPr>
       </w:pPr>
-      <w:hyperlink r:id="rId6" w:history="1">
-        <w:r>
-          <w:rPr>
-            <w:rStyle w:val="Hyperlink"/>
-            <w:rFonts w:ascii="Calibri" w:hAnsi="Calibri" w:cs="Calibri"/>
-            <w:sz w:val="24"/>
-            <w:szCs w:val="24"/>
-          </w:rPr>
-          <w:t>LinkedIn</w:t>
-        </w:r>
-      </w:hyperlink>
+      <w:r>
+        <w:rPr>
+          <w:rFonts w:ascii="Calibri" w:hAnsi="Calibri" w:cs="Calibri"/>
+          <w:sz w:val="24"/>
+          <w:szCs w:val="24"/>
+        </w:rPr>
+        <w:fldChar w:fldCharType="begin"/>
+      </w:r>
+      <w:r>
+        <w:rPr>
+          <w:rFonts w:ascii="Calibri" w:hAnsi="Calibri" w:cs="Calibri"/>
+          <w:sz w:val="24"/>
+          <w:szCs w:val="24"/>
+        </w:rPr>
+        <w:instrText>HYPERLINK "https://pradeep3443.github.io/"</w:instrText>
+      </w:r>
+      <w:r>
+        <w:rPr>
+          <w:rFonts w:ascii="Calibri" w:hAnsi="Calibri" w:cs="Calibri"/>
+          <w:sz w:val="24"/>
+          <w:szCs w:val="24"/>
+        </w:rPr>
+      </w:r>
+      <w:r>
+        <w:rPr>
+          <w:rFonts w:ascii="Calibri" w:hAnsi="Calibri" w:cs="Calibri"/>
+          <w:sz w:val="24"/>
+          <w:szCs w:val="24"/>
+        </w:rPr>
+        <w:fldChar w:fldCharType="separate"/>
+      </w:r>
+      <w:r>
+        <w:rPr>
+          <w:rStyle w:val="Hyperlink"/>
+          <w:rFonts w:ascii="Calibri" w:hAnsi="Calibri" w:cs="Calibri"/>
+          <w:sz w:val="24"/>
+          <w:szCs w:val="24"/>
+        </w:rPr>
+        <w:t>Portfoli</w:t>
+      </w:r>
+      <w:r>
+        <w:rPr>
+          <w:rStyle w:val="Hyperlink"/>
+          <w:rFonts w:ascii="Calibri" w:hAnsi="Calibri" w:cs="Calibri"/>
+          <w:sz w:val="24"/>
+          <w:szCs w:val="24"/>
+        </w:rPr>
+        <w:t>o</w:t>
+      </w:r>
+      <w:r>
+        <w:rPr>
+          <w:rStyle w:val="Hyperlink"/>
+          <w:rFonts w:ascii="Calibri" w:hAnsi="Calibri" w:cs="Calibri"/>
+          <w:sz w:val="24"/>
+          <w:szCs w:val="24"/>
+        </w:rPr>
+        <w:t xml:space="preserve"> Website</w:t>
+      </w:r>
     </w:p>
     <w:p>
       <w:pPr>
@@ -133,6 +180,14 @@
           <w:u w:val="single"/>
         </w:rPr>
       </w:pPr>
+      <w:r>
+        <w:rPr>
+          <w:rFonts w:ascii="Calibri" w:hAnsi="Calibri" w:cs="Calibri"/>
+          <w:sz w:val="24"/>
+          <w:szCs w:val="24"/>
+        </w:rPr>
+        <w:fldChar w:fldCharType="end"/>
+      </w:r>
     </w:p>
     <w:p>
       <w:pPr>

</xml_diff>